<commit_message>
Starting class, accidentally have a locked file!
</commit_message>
<xml_diff>
--- a/Super Senior/Fall/ES110/Class Notes.docx
+++ b/Super Senior/Fall/ES110/Class Notes.docx
@@ -204,7 +204,14 @@
       </w:r>
       <w:r>
         <w:tab/>
-        <w:t>In many cases creates acid rain.</w:t>
+      </w:r>
+      <w:proofErr w:type="gramStart"/>
+      <w:r>
+        <w:t>In</w:t>
+      </w:r>
+      <w:proofErr w:type="gramEnd"/>
+      <w:r>
+        <w:t xml:space="preserve"> many cases creates acid rain.</w:t>
       </w:r>
     </w:p>
     <w:p>
@@ -219,7 +226,14 @@
         <w:rPr>
           <w:i/>
         </w:rPr>
-        <w:t>VOC’s + No</w:t>
+        <w:t xml:space="preserve">VOC’s + </w:t>
+      </w:r>
+      <w:proofErr w:type="spellStart"/>
+      <w:r>
+        <w:rPr>
+          <w:i/>
+        </w:rPr>
+        <w:t>No</w:t>
       </w:r>
       <w:r>
         <w:rPr>
@@ -228,6 +242,7 @@
         </w:rPr>
         <w:t>x</w:t>
       </w:r>
+      <w:proofErr w:type="spellEnd"/>
       <w:r>
         <w:rPr>
           <w:i/>
@@ -245,7 +260,21 @@
         <w:rPr>
           <w:i/>
         </w:rPr>
-        <w:t>) / aldehydes / 2</w:t>
+        <w:t xml:space="preserve">) / </w:t>
+      </w:r>
+      <w:proofErr w:type="spellStart"/>
+      <w:r>
+        <w:rPr>
+          <w:i/>
+        </w:rPr>
+        <w:t>aldehydes</w:t>
+      </w:r>
+      <w:proofErr w:type="spellEnd"/>
+      <w:r>
+        <w:rPr>
+          <w:i/>
+        </w:rPr>
+        <w:t xml:space="preserve"> / 2</w:t>
       </w:r>
       <w:r>
         <w:rPr>
@@ -292,13 +321,22 @@
       </w:r>
       <w:r>
         <w:tab/>
-        <w:t xml:space="preserve"> protects us from 95% of the suns harmful UV radiation</w:t>
-      </w:r>
-    </w:p>
-    <w:p>
-      <w:pPr>
-        <w:spacing w:before="240"/>
-      </w:pPr>
+        <w:t xml:space="preserve"> protects us from 95% of the </w:t>
+      </w:r>
+      <w:proofErr w:type="spellStart"/>
+      <w:r>
+        <w:t>suns</w:t>
+      </w:r>
+      <w:proofErr w:type="spellEnd"/>
+      <w:r>
+        <w:t xml:space="preserve"> harmful UV radiation</w:t>
+      </w:r>
+    </w:p>
+    <w:p>
+      <w:pPr>
+        <w:spacing w:before="240"/>
+      </w:pPr>
+      <w:proofErr w:type="gramStart"/>
       <w:r>
         <w:rPr>
           <w:b/>
@@ -345,6 +383,7 @@
         <w:tab/>
         <w:t>Bad for plants, etc.</w:t>
       </w:r>
+      <w:proofErr w:type="gramEnd"/>
     </w:p>
     <w:p>
       <w:r>
@@ -1064,8 +1103,13 @@
       </w:r>
       <w:r>
         <w:br/>
-        <w:t>Toni Donofrio</w:t>
-      </w:r>
+        <w:t xml:space="preserve">Toni </w:t>
+      </w:r>
+      <w:proofErr w:type="spellStart"/>
+      <w:r>
+        <w:t>Donofrio</w:t>
+      </w:r>
+      <w:proofErr w:type="spellEnd"/>
     </w:p>
     <w:p>
       <w:pPr>
@@ -1159,7 +1203,14 @@
       </w:r>
       <w:r>
         <w:tab/>
-        <w:t>Already hot temperatures</w:t>
+      </w:r>
+      <w:proofErr w:type="gramStart"/>
+      <w:r>
+        <w:t>Already</w:t>
+      </w:r>
+      <w:proofErr w:type="gramEnd"/>
+      <w:r>
+        <w:t xml:space="preserve"> hot temperatures</w:t>
       </w:r>
     </w:p>
     <w:p>
@@ -1275,11 +1326,19 @@
       <w:pPr>
         <w:spacing w:before="240"/>
       </w:pPr>
-      <w:r>
-        <w:rPr>
-          <w:b/>
-        </w:rPr>
-        <w:t xml:space="preserve">Biofuels - </w:t>
+      <w:proofErr w:type="spellStart"/>
+      <w:r>
+        <w:rPr>
+          <w:b/>
+        </w:rPr>
+        <w:t>Biofuels</w:t>
+      </w:r>
+      <w:proofErr w:type="spellEnd"/>
+      <w:r>
+        <w:rPr>
+          <w:b/>
+        </w:rPr>
+        <w:t xml:space="preserve"> - </w:t>
       </w:r>
       <w:r>
         <w:rPr>
@@ -1348,8 +1407,13 @@
       <w:pPr>
         <w:spacing w:before="240"/>
       </w:pPr>
-      <w:r>
-        <w:t>Price != Cost</w:t>
+      <w:proofErr w:type="gramStart"/>
+      <w:r>
+        <w:t>Price !</w:t>
+      </w:r>
+      <w:proofErr w:type="gramEnd"/>
+      <w:r>
+        <w:t>= Cost</w:t>
       </w:r>
     </w:p>
     <w:tbl>
@@ -1589,6 +1653,7 @@
               </w:rPr>
               <w:br/>
             </w:r>
+            <w:proofErr w:type="spellStart"/>
             <w:r>
               <w:t>NO</w:t>
             </w:r>
@@ -1598,12 +1663,14 @@
               </w:rPr>
               <w:t>x</w:t>
             </w:r>
+            <w:proofErr w:type="spellEnd"/>
             <w:r>
               <w:rPr>
                 <w:vertAlign w:val="subscript"/>
               </w:rPr>
               <w:br/>
             </w:r>
+            <w:proofErr w:type="spellStart"/>
             <w:r>
               <w:t>SO</w:t>
             </w:r>
@@ -1613,6 +1680,7 @@
               </w:rPr>
               <w:t>x</w:t>
             </w:r>
+            <w:proofErr w:type="spellEnd"/>
             <w:r>
               <w:br/>
               <w:t>VOC</w:t>
@@ -1888,6 +1956,27 @@
       </w:r>
       <w:r>
         <w:t xml:space="preserve"> is water that it takes to produce a product.</w:t>
+      </w:r>
+    </w:p>
+    <w:p>
+      <w:r>
+        <w:br w:type="page"/>
+      </w:r>
+    </w:p>
+    <w:p>
+      <w:pPr>
+        <w:spacing w:before="240"/>
+        <w:jc w:val="center"/>
+        <w:rPr>
+          <w:b/>
+        </w:rPr>
+      </w:pPr>
+      <w:r>
+        <w:rPr>
+          <w:b/>
+        </w:rPr>
+        <w:lastRenderedPageBreak/>
+        <w:t>10/15/14</w:t>
       </w:r>
     </w:p>
     <w:p>

</xml_diff>

<commit_message>
Done with notes for the day
</commit_message>
<xml_diff>
--- a/Super Senior/Fall/ES110/Class Notes.docx
+++ b/Super Senior/Fall/ES110/Class Notes.docx
@@ -1983,6 +1983,336 @@
       <w:pPr>
         <w:spacing w:before="240"/>
       </w:pPr>
+      <w:r>
+        <w:t>Direct Water Usage:</w:t>
+      </w:r>
+      <w:r>
+        <w:tab/>
+        <w:t>Approximately 100 gals used per day per person.</w:t>
+      </w:r>
+    </w:p>
+    <w:p>
+      <w:pPr>
+        <w:pStyle w:val="ListParagraph"/>
+        <w:numPr>
+          <w:ilvl w:val="0"/>
+          <w:numId w:val="7"/>
+        </w:numPr>
+        <w:spacing w:before="240"/>
+      </w:pPr>
+      <w:r>
+        <w:t>Drinking</w:t>
+      </w:r>
+    </w:p>
+    <w:p>
+      <w:pPr>
+        <w:pStyle w:val="ListParagraph"/>
+        <w:numPr>
+          <w:ilvl w:val="0"/>
+          <w:numId w:val="7"/>
+        </w:numPr>
+        <w:spacing w:before="240"/>
+      </w:pPr>
+      <w:r>
+        <w:t>Sanitary</w:t>
+      </w:r>
+    </w:p>
+    <w:p>
+      <w:pPr>
+        <w:pStyle w:val="ListParagraph"/>
+        <w:numPr>
+          <w:ilvl w:val="0"/>
+          <w:numId w:val="7"/>
+        </w:numPr>
+        <w:spacing w:before="240"/>
+      </w:pPr>
+      <w:r>
+        <w:t>Recreational</w:t>
+      </w:r>
+    </w:p>
+    <w:p>
+      <w:pPr>
+        <w:pStyle w:val="ListParagraph"/>
+        <w:numPr>
+          <w:ilvl w:val="0"/>
+          <w:numId w:val="7"/>
+        </w:numPr>
+        <w:spacing w:before="240"/>
+      </w:pPr>
+      <w:r>
+        <w:t>Appliances</w:t>
+      </w:r>
+    </w:p>
+    <w:p>
+      <w:pPr>
+        <w:spacing w:before="240"/>
+      </w:pPr>
+      <w:r>
+        <w:t>Virtual Water Usage:</w:t>
+      </w:r>
+      <w:r>
+        <w:tab/>
+        <w:t xml:space="preserve">Approximately </w:t>
+      </w:r>
+      <w:r>
+        <w:t xml:space="preserve">1,177 </w:t>
+      </w:r>
+      <w:r>
+        <w:t>gals per person per day</w:t>
+      </w:r>
+    </w:p>
+    <w:p>
+      <w:pPr>
+        <w:pStyle w:val="ListParagraph"/>
+        <w:numPr>
+          <w:ilvl w:val="0"/>
+          <w:numId w:val="8"/>
+        </w:numPr>
+        <w:spacing w:before="240"/>
+      </w:pPr>
+      <w:r>
+        <w:t>Agriculture</w:t>
+      </w:r>
+    </w:p>
+    <w:p>
+      <w:pPr>
+        <w:pStyle w:val="ListParagraph"/>
+        <w:numPr>
+          <w:ilvl w:val="0"/>
+          <w:numId w:val="8"/>
+        </w:numPr>
+        <w:spacing w:before="240"/>
+      </w:pPr>
+      <w:r>
+        <w:t>Clothing</w:t>
+      </w:r>
+    </w:p>
+    <w:p>
+      <w:pPr>
+        <w:pStyle w:val="ListParagraph"/>
+        <w:numPr>
+          <w:ilvl w:val="0"/>
+          <w:numId w:val="8"/>
+        </w:numPr>
+        <w:spacing w:before="240"/>
+      </w:pPr>
+      <w:r>
+        <w:t>Processing Materials</w:t>
+      </w:r>
+    </w:p>
+    <w:p>
+      <w:pPr>
+        <w:spacing w:before="240" w:after="0"/>
+      </w:pPr>
+      <w:r>
+        <w:t>Biggest Contributor: Thermoelectric Power</w:t>
+      </w:r>
+    </w:p>
+    <w:p>
+      <w:pPr>
+        <w:spacing w:after="0"/>
+      </w:pPr>
+      <w:r>
+        <w:tab/>
+      </w:r>
+      <w:r>
+        <w:rPr>
+          <w:i/>
+        </w:rPr>
+        <w:t>Extraction: Natural Gas and Oil</w:t>
+      </w:r>
+    </w:p>
+    <w:p>
+      <w:pPr>
+        <w:pStyle w:val="ListParagraph"/>
+        <w:numPr>
+          <w:ilvl w:val="0"/>
+          <w:numId w:val="9"/>
+        </w:numPr>
+      </w:pPr>
+      <w:r>
+        <w:t>200-383 million gals used per day</w:t>
+      </w:r>
+    </w:p>
+    <w:p>
+      <w:pPr>
+        <w:pStyle w:val="ListParagraph"/>
+        <w:numPr>
+          <w:ilvl w:val="1"/>
+          <w:numId w:val="9"/>
+        </w:numPr>
+        <w:spacing w:before="240"/>
+      </w:pPr>
+      <w:r>
+        <w:t>Allegheny College Pool: 118,000 gallons</w:t>
+      </w:r>
+      <w:r>
+        <w:t xml:space="preserve"> or 3,300 swimming pools daily used</w:t>
+      </w:r>
+    </w:p>
+    <w:p>
+      <w:pPr>
+        <w:pStyle w:val="ListParagraph"/>
+        <w:numPr>
+          <w:ilvl w:val="1"/>
+          <w:numId w:val="9"/>
+        </w:numPr>
+        <w:spacing w:before="240"/>
+      </w:pPr>
+      <w:r>
+        <w:t>Woodcock Creek Lake 7 billion gallons</w:t>
+      </w:r>
+    </w:p>
+    <w:p>
+      <w:pPr>
+        <w:pStyle w:val="ListParagraph"/>
+        <w:numPr>
+          <w:ilvl w:val="2"/>
+          <w:numId w:val="9"/>
+        </w:numPr>
+        <w:spacing w:before="240"/>
+      </w:pPr>
+      <w:r>
+        <w:t xml:space="preserve">Would be drained in 5 </w:t>
+      </w:r>
+      <w:r>
+        <w:t>days</w:t>
+      </w:r>
+      <w:r>
+        <w:t xml:space="preserve"> if used for fracking.</w:t>
+      </w:r>
+    </w:p>
+    <w:p>
+      <w:pPr>
+        <w:spacing w:before="240"/>
+        <w:ind w:left="720"/>
+        <w:rPr>
+          <w:i/>
+        </w:rPr>
+      </w:pPr>
+      <w:r>
+        <w:rPr>
+          <w:i/>
+        </w:rPr>
+        <w:t>Extraction: Coal</w:t>
+      </w:r>
+    </w:p>
+    <w:p>
+      <w:pPr>
+        <w:pStyle w:val="ListParagraph"/>
+        <w:numPr>
+          <w:ilvl w:val="0"/>
+          <w:numId w:val="9"/>
+        </w:numPr>
+        <w:spacing w:before="240"/>
+      </w:pPr>
+      <w:r>
+        <w:t>70-260 million gals used per day</w:t>
+      </w:r>
+    </w:p>
+    <w:p>
+      <w:pPr>
+        <w:pStyle w:val="ListParagraph"/>
+        <w:numPr>
+          <w:ilvl w:val="1"/>
+          <w:numId w:val="9"/>
+        </w:numPr>
+        <w:spacing w:before="240"/>
+      </w:pPr>
+      <w:r>
+        <w:t>8 days for draining Woodcock</w:t>
+      </w:r>
+    </w:p>
+    <w:p>
+      <w:pPr>
+        <w:pStyle w:val="ListParagraph"/>
+        <w:numPr>
+          <w:ilvl w:val="1"/>
+          <w:numId w:val="9"/>
+        </w:numPr>
+        <w:spacing w:before="240"/>
+      </w:pPr>
+      <w:r>
+        <w:t>2,000 Allegheny Pools per day</w:t>
+      </w:r>
+    </w:p>
+    <w:p>
+      <w:pPr>
+        <w:pStyle w:val="ListParagraph"/>
+        <w:numPr>
+          <w:ilvl w:val="0"/>
+          <w:numId w:val="9"/>
+        </w:numPr>
+        <w:spacing w:before="240"/>
+      </w:pPr>
+      <w:r>
+        <w:t>Uses</w:t>
+      </w:r>
+    </w:p>
+    <w:p>
+      <w:pPr>
+        <w:pStyle w:val="ListParagraph"/>
+        <w:numPr>
+          <w:ilvl w:val="1"/>
+          <w:numId w:val="9"/>
+        </w:numPr>
+        <w:spacing w:before="240"/>
+      </w:pPr>
+      <w:r>
+        <w:t>Dust remediation</w:t>
+      </w:r>
+    </w:p>
+    <w:p>
+      <w:pPr>
+        <w:pStyle w:val="ListParagraph"/>
+        <w:numPr>
+          <w:ilvl w:val="1"/>
+          <w:numId w:val="9"/>
+        </w:numPr>
+        <w:spacing w:before="240"/>
+      </w:pPr>
+      <w:r>
+        <w:t>Coal cleaning</w:t>
+      </w:r>
+    </w:p>
+    <w:p>
+      <w:pPr>
+        <w:spacing w:before="240" w:after="0"/>
+        <w:ind w:left="720"/>
+        <w:rPr>
+          <w:i/>
+        </w:rPr>
+      </w:pPr>
+      <w:r>
+        <w:rPr>
+          <w:i/>
+        </w:rPr>
+        <w:t>Cooling the Power Plants</w:t>
+      </w:r>
+    </w:p>
+    <w:p>
+      <w:pPr>
+        <w:ind w:left="720"/>
+      </w:pPr>
+      <w:r>
+        <w:rPr>
+          <w:i/>
+        </w:rPr>
+        <w:tab/>
+      </w:r>
+      <w:r>
+        <w:t>200 billion gallons of water per day needed</w:t>
+      </w:r>
+    </w:p>
+    <w:p>
+      <w:r>
+        <w:br w:type="page"/>
+      </w:r>
+    </w:p>
+    <w:p>
+      <w:pPr>
+        <w:spacing w:before="240"/>
+      </w:pPr>
     </w:p>
     <w:sectPr>
       <w:pgSz w:w="12240" w:h="15840"/>
@@ -1997,6 +2327,119 @@
 <file path=word/numbering.xml><?xml version="1.0" encoding="utf-8"?>
 <w:numbering xmlns:ve="http://schemas.openxmlformats.org/markup-compatibility/2006" xmlns:o="urn:schemas-microsoft-com:office:office" xmlns:r="http://schemas.openxmlformats.org/officeDocument/2006/relationships" xmlns:m="http://schemas.openxmlformats.org/officeDocument/2006/math" xmlns:v="urn:schemas-microsoft-com:vml" xmlns:wp="http://schemas.openxmlformats.org/drawingml/2006/wordprocessingDrawing" xmlns:w10="urn:schemas-microsoft-com:office:word" xmlns:w="http://schemas.openxmlformats.org/wordprocessingml/2006/main" xmlns:wne="http://schemas.microsoft.com/office/word/2006/wordml">
   <w:abstractNum w:abstractNumId="0">
+    <w:nsid w:val="0BE9258C"/>
+    <w:multiLevelType w:val="hybridMultilevel"/>
+    <w:tmpl w:val="3F82BAA4"/>
+    <w:lvl w:ilvl="0" w:tplc="04090001">
+      <w:start w:val="1"/>
+      <w:numFmt w:val="bullet"/>
+      <w:lvlText w:val=""/>
+      <w:lvlJc w:val="left"/>
+      <w:pPr>
+        <w:ind w:left="720" w:hanging="360"/>
+      </w:pPr>
+      <w:rPr>
+        <w:rFonts w:ascii="Symbol" w:hAnsi="Symbol" w:hint="default"/>
+      </w:rPr>
+    </w:lvl>
+    <w:lvl w:ilvl="1" w:tplc="04090003" w:tentative="1">
+      <w:start w:val="1"/>
+      <w:numFmt w:val="bullet"/>
+      <w:lvlText w:val="o"/>
+      <w:lvlJc w:val="left"/>
+      <w:pPr>
+        <w:ind w:left="1440" w:hanging="360"/>
+      </w:pPr>
+      <w:rPr>
+        <w:rFonts w:ascii="Courier New" w:hAnsi="Courier New" w:cs="Courier New" w:hint="default"/>
+      </w:rPr>
+    </w:lvl>
+    <w:lvl w:ilvl="2" w:tplc="04090005" w:tentative="1">
+      <w:start w:val="1"/>
+      <w:numFmt w:val="bullet"/>
+      <w:lvlText w:val=""/>
+      <w:lvlJc w:val="left"/>
+      <w:pPr>
+        <w:ind w:left="2160" w:hanging="360"/>
+      </w:pPr>
+      <w:rPr>
+        <w:rFonts w:ascii="Wingdings" w:hAnsi="Wingdings" w:hint="default"/>
+      </w:rPr>
+    </w:lvl>
+    <w:lvl w:ilvl="3" w:tplc="04090001" w:tentative="1">
+      <w:start w:val="1"/>
+      <w:numFmt w:val="bullet"/>
+      <w:lvlText w:val=""/>
+      <w:lvlJc w:val="left"/>
+      <w:pPr>
+        <w:ind w:left="2880" w:hanging="360"/>
+      </w:pPr>
+      <w:rPr>
+        <w:rFonts w:ascii="Symbol" w:hAnsi="Symbol" w:hint="default"/>
+      </w:rPr>
+    </w:lvl>
+    <w:lvl w:ilvl="4" w:tplc="04090003" w:tentative="1">
+      <w:start w:val="1"/>
+      <w:numFmt w:val="bullet"/>
+      <w:lvlText w:val="o"/>
+      <w:lvlJc w:val="left"/>
+      <w:pPr>
+        <w:ind w:left="3600" w:hanging="360"/>
+      </w:pPr>
+      <w:rPr>
+        <w:rFonts w:ascii="Courier New" w:hAnsi="Courier New" w:cs="Courier New" w:hint="default"/>
+      </w:rPr>
+    </w:lvl>
+    <w:lvl w:ilvl="5" w:tplc="04090005" w:tentative="1">
+      <w:start w:val="1"/>
+      <w:numFmt w:val="bullet"/>
+      <w:lvlText w:val=""/>
+      <w:lvlJc w:val="left"/>
+      <w:pPr>
+        <w:ind w:left="4320" w:hanging="360"/>
+      </w:pPr>
+      <w:rPr>
+        <w:rFonts w:ascii="Wingdings" w:hAnsi="Wingdings" w:hint="default"/>
+      </w:rPr>
+    </w:lvl>
+    <w:lvl w:ilvl="6" w:tplc="04090001" w:tentative="1">
+      <w:start w:val="1"/>
+      <w:numFmt w:val="bullet"/>
+      <w:lvlText w:val=""/>
+      <w:lvlJc w:val="left"/>
+      <w:pPr>
+        <w:ind w:left="5040" w:hanging="360"/>
+      </w:pPr>
+      <w:rPr>
+        <w:rFonts w:ascii="Symbol" w:hAnsi="Symbol" w:hint="default"/>
+      </w:rPr>
+    </w:lvl>
+    <w:lvl w:ilvl="7" w:tplc="04090003" w:tentative="1">
+      <w:start w:val="1"/>
+      <w:numFmt w:val="bullet"/>
+      <w:lvlText w:val="o"/>
+      <w:lvlJc w:val="left"/>
+      <w:pPr>
+        <w:ind w:left="5760" w:hanging="360"/>
+      </w:pPr>
+      <w:rPr>
+        <w:rFonts w:ascii="Courier New" w:hAnsi="Courier New" w:cs="Courier New" w:hint="default"/>
+      </w:rPr>
+    </w:lvl>
+    <w:lvl w:ilvl="8" w:tplc="04090005" w:tentative="1">
+      <w:start w:val="1"/>
+      <w:numFmt w:val="bullet"/>
+      <w:lvlText w:val=""/>
+      <w:lvlJc w:val="left"/>
+      <w:pPr>
+        <w:ind w:left="6480" w:hanging="360"/>
+      </w:pPr>
+      <w:rPr>
+        <w:rFonts w:ascii="Wingdings" w:hAnsi="Wingdings" w:hint="default"/>
+      </w:rPr>
+    </w:lvl>
+  </w:abstractNum>
+  <w:abstractNum w:abstractNumId="1">
     <w:nsid w:val="0CA412DE"/>
     <w:multiLevelType w:val="hybridMultilevel"/>
     <w:tmpl w:val="F99A0C18"/>
@@ -2109,7 +2552,233 @@
       </w:rPr>
     </w:lvl>
   </w:abstractNum>
-  <w:abstractNum w:abstractNumId="1">
+  <w:abstractNum w:abstractNumId="2">
+    <w:nsid w:val="3457325C"/>
+    <w:multiLevelType w:val="hybridMultilevel"/>
+    <w:tmpl w:val="690E9BFA"/>
+    <w:lvl w:ilvl="0" w:tplc="04090001">
+      <w:start w:val="1"/>
+      <w:numFmt w:val="bullet"/>
+      <w:lvlText w:val=""/>
+      <w:lvlJc w:val="left"/>
+      <w:pPr>
+        <w:ind w:left="1440" w:hanging="360"/>
+      </w:pPr>
+      <w:rPr>
+        <w:rFonts w:ascii="Symbol" w:hAnsi="Symbol" w:hint="default"/>
+      </w:rPr>
+    </w:lvl>
+    <w:lvl w:ilvl="1" w:tplc="04090003">
+      <w:start w:val="1"/>
+      <w:numFmt w:val="bullet"/>
+      <w:lvlText w:val="o"/>
+      <w:lvlJc w:val="left"/>
+      <w:pPr>
+        <w:ind w:left="2160" w:hanging="360"/>
+      </w:pPr>
+      <w:rPr>
+        <w:rFonts w:ascii="Courier New" w:hAnsi="Courier New" w:cs="Courier New" w:hint="default"/>
+      </w:rPr>
+    </w:lvl>
+    <w:lvl w:ilvl="2" w:tplc="04090005">
+      <w:start w:val="1"/>
+      <w:numFmt w:val="bullet"/>
+      <w:lvlText w:val=""/>
+      <w:lvlJc w:val="left"/>
+      <w:pPr>
+        <w:ind w:left="2880" w:hanging="360"/>
+      </w:pPr>
+      <w:rPr>
+        <w:rFonts w:ascii="Wingdings" w:hAnsi="Wingdings" w:hint="default"/>
+      </w:rPr>
+    </w:lvl>
+    <w:lvl w:ilvl="3" w:tplc="04090001" w:tentative="1">
+      <w:start w:val="1"/>
+      <w:numFmt w:val="bullet"/>
+      <w:lvlText w:val=""/>
+      <w:lvlJc w:val="left"/>
+      <w:pPr>
+        <w:ind w:left="3600" w:hanging="360"/>
+      </w:pPr>
+      <w:rPr>
+        <w:rFonts w:ascii="Symbol" w:hAnsi="Symbol" w:hint="default"/>
+      </w:rPr>
+    </w:lvl>
+    <w:lvl w:ilvl="4" w:tplc="04090003" w:tentative="1">
+      <w:start w:val="1"/>
+      <w:numFmt w:val="bullet"/>
+      <w:lvlText w:val="o"/>
+      <w:lvlJc w:val="left"/>
+      <w:pPr>
+        <w:ind w:left="4320" w:hanging="360"/>
+      </w:pPr>
+      <w:rPr>
+        <w:rFonts w:ascii="Courier New" w:hAnsi="Courier New" w:cs="Courier New" w:hint="default"/>
+      </w:rPr>
+    </w:lvl>
+    <w:lvl w:ilvl="5" w:tplc="04090005" w:tentative="1">
+      <w:start w:val="1"/>
+      <w:numFmt w:val="bullet"/>
+      <w:lvlText w:val=""/>
+      <w:lvlJc w:val="left"/>
+      <w:pPr>
+        <w:ind w:left="5040" w:hanging="360"/>
+      </w:pPr>
+      <w:rPr>
+        <w:rFonts w:ascii="Wingdings" w:hAnsi="Wingdings" w:hint="default"/>
+      </w:rPr>
+    </w:lvl>
+    <w:lvl w:ilvl="6" w:tplc="04090001" w:tentative="1">
+      <w:start w:val="1"/>
+      <w:numFmt w:val="bullet"/>
+      <w:lvlText w:val=""/>
+      <w:lvlJc w:val="left"/>
+      <w:pPr>
+        <w:ind w:left="5760" w:hanging="360"/>
+      </w:pPr>
+      <w:rPr>
+        <w:rFonts w:ascii="Symbol" w:hAnsi="Symbol" w:hint="default"/>
+      </w:rPr>
+    </w:lvl>
+    <w:lvl w:ilvl="7" w:tplc="04090003" w:tentative="1">
+      <w:start w:val="1"/>
+      <w:numFmt w:val="bullet"/>
+      <w:lvlText w:val="o"/>
+      <w:lvlJc w:val="left"/>
+      <w:pPr>
+        <w:ind w:left="6480" w:hanging="360"/>
+      </w:pPr>
+      <w:rPr>
+        <w:rFonts w:ascii="Courier New" w:hAnsi="Courier New" w:cs="Courier New" w:hint="default"/>
+      </w:rPr>
+    </w:lvl>
+    <w:lvl w:ilvl="8" w:tplc="04090005" w:tentative="1">
+      <w:start w:val="1"/>
+      <w:numFmt w:val="bullet"/>
+      <w:lvlText w:val=""/>
+      <w:lvlJc w:val="left"/>
+      <w:pPr>
+        <w:ind w:left="7200" w:hanging="360"/>
+      </w:pPr>
+      <w:rPr>
+        <w:rFonts w:ascii="Wingdings" w:hAnsi="Wingdings" w:hint="default"/>
+      </w:rPr>
+    </w:lvl>
+  </w:abstractNum>
+  <w:abstractNum w:abstractNumId="3">
+    <w:nsid w:val="38236171"/>
+    <w:multiLevelType w:val="hybridMultilevel"/>
+    <w:tmpl w:val="F14EDBD0"/>
+    <w:lvl w:ilvl="0" w:tplc="04090001">
+      <w:start w:val="1"/>
+      <w:numFmt w:val="bullet"/>
+      <w:lvlText w:val=""/>
+      <w:lvlJc w:val="left"/>
+      <w:pPr>
+        <w:ind w:left="720" w:hanging="360"/>
+      </w:pPr>
+      <w:rPr>
+        <w:rFonts w:ascii="Symbol" w:hAnsi="Symbol" w:hint="default"/>
+      </w:rPr>
+    </w:lvl>
+    <w:lvl w:ilvl="1" w:tplc="04090003" w:tentative="1">
+      <w:start w:val="1"/>
+      <w:numFmt w:val="bullet"/>
+      <w:lvlText w:val="o"/>
+      <w:lvlJc w:val="left"/>
+      <w:pPr>
+        <w:ind w:left="1440" w:hanging="360"/>
+      </w:pPr>
+      <w:rPr>
+        <w:rFonts w:ascii="Courier New" w:hAnsi="Courier New" w:cs="Courier New" w:hint="default"/>
+      </w:rPr>
+    </w:lvl>
+    <w:lvl w:ilvl="2" w:tplc="04090005" w:tentative="1">
+      <w:start w:val="1"/>
+      <w:numFmt w:val="bullet"/>
+      <w:lvlText w:val=""/>
+      <w:lvlJc w:val="left"/>
+      <w:pPr>
+        <w:ind w:left="2160" w:hanging="360"/>
+      </w:pPr>
+      <w:rPr>
+        <w:rFonts w:ascii="Wingdings" w:hAnsi="Wingdings" w:hint="default"/>
+      </w:rPr>
+    </w:lvl>
+    <w:lvl w:ilvl="3" w:tplc="04090001" w:tentative="1">
+      <w:start w:val="1"/>
+      <w:numFmt w:val="bullet"/>
+      <w:lvlText w:val=""/>
+      <w:lvlJc w:val="left"/>
+      <w:pPr>
+        <w:ind w:left="2880" w:hanging="360"/>
+      </w:pPr>
+      <w:rPr>
+        <w:rFonts w:ascii="Symbol" w:hAnsi="Symbol" w:hint="default"/>
+      </w:rPr>
+    </w:lvl>
+    <w:lvl w:ilvl="4" w:tplc="04090003" w:tentative="1">
+      <w:start w:val="1"/>
+      <w:numFmt w:val="bullet"/>
+      <w:lvlText w:val="o"/>
+      <w:lvlJc w:val="left"/>
+      <w:pPr>
+        <w:ind w:left="3600" w:hanging="360"/>
+      </w:pPr>
+      <w:rPr>
+        <w:rFonts w:ascii="Courier New" w:hAnsi="Courier New" w:cs="Courier New" w:hint="default"/>
+      </w:rPr>
+    </w:lvl>
+    <w:lvl w:ilvl="5" w:tplc="04090005" w:tentative="1">
+      <w:start w:val="1"/>
+      <w:numFmt w:val="bullet"/>
+      <w:lvlText w:val=""/>
+      <w:lvlJc w:val="left"/>
+      <w:pPr>
+        <w:ind w:left="4320" w:hanging="360"/>
+      </w:pPr>
+      <w:rPr>
+        <w:rFonts w:ascii="Wingdings" w:hAnsi="Wingdings" w:hint="default"/>
+      </w:rPr>
+    </w:lvl>
+    <w:lvl w:ilvl="6" w:tplc="04090001" w:tentative="1">
+      <w:start w:val="1"/>
+      <w:numFmt w:val="bullet"/>
+      <w:lvlText w:val=""/>
+      <w:lvlJc w:val="left"/>
+      <w:pPr>
+        <w:ind w:left="5040" w:hanging="360"/>
+      </w:pPr>
+      <w:rPr>
+        <w:rFonts w:ascii="Symbol" w:hAnsi="Symbol" w:hint="default"/>
+      </w:rPr>
+    </w:lvl>
+    <w:lvl w:ilvl="7" w:tplc="04090003" w:tentative="1">
+      <w:start w:val="1"/>
+      <w:numFmt w:val="bullet"/>
+      <w:lvlText w:val="o"/>
+      <w:lvlJc w:val="left"/>
+      <w:pPr>
+        <w:ind w:left="5760" w:hanging="360"/>
+      </w:pPr>
+      <w:rPr>
+        <w:rFonts w:ascii="Courier New" w:hAnsi="Courier New" w:cs="Courier New" w:hint="default"/>
+      </w:rPr>
+    </w:lvl>
+    <w:lvl w:ilvl="8" w:tplc="04090005" w:tentative="1">
+      <w:start w:val="1"/>
+      <w:numFmt w:val="bullet"/>
+      <w:lvlText w:val=""/>
+      <w:lvlJc w:val="left"/>
+      <w:pPr>
+        <w:ind w:left="6480" w:hanging="360"/>
+      </w:pPr>
+      <w:rPr>
+        <w:rFonts w:ascii="Wingdings" w:hAnsi="Wingdings" w:hint="default"/>
+      </w:rPr>
+    </w:lvl>
+  </w:abstractNum>
+  <w:abstractNum w:abstractNumId="4">
     <w:nsid w:val="42E91794"/>
     <w:multiLevelType w:val="hybridMultilevel"/>
     <w:tmpl w:val="7E225004"/>
@@ -2222,7 +2891,7 @@
       </w:rPr>
     </w:lvl>
   </w:abstractNum>
-  <w:abstractNum w:abstractNumId="2">
+  <w:abstractNum w:abstractNumId="5">
     <w:nsid w:val="4BA11AF5"/>
     <w:multiLevelType w:val="hybridMultilevel"/>
     <w:tmpl w:val="A716721C"/>
@@ -2335,7 +3004,7 @@
       </w:rPr>
     </w:lvl>
   </w:abstractNum>
-  <w:abstractNum w:abstractNumId="3">
+  <w:abstractNum w:abstractNumId="6">
     <w:nsid w:val="532E65A1"/>
     <w:multiLevelType w:val="hybridMultilevel"/>
     <w:tmpl w:val="532ADDE4"/>
@@ -2448,7 +3117,7 @@
       </w:rPr>
     </w:lvl>
   </w:abstractNum>
-  <w:abstractNum w:abstractNumId="4">
+  <w:abstractNum w:abstractNumId="7">
     <w:nsid w:val="60B12E0F"/>
     <w:multiLevelType w:val="hybridMultilevel"/>
     <w:tmpl w:val="5C6E4FE6"/>
@@ -2561,7 +3230,7 @@
       </w:rPr>
     </w:lvl>
   </w:abstractNum>
-  <w:abstractNum w:abstractNumId="5">
+  <w:abstractNum w:abstractNumId="8">
     <w:nsid w:val="7F273CA9"/>
     <w:multiLevelType w:val="hybridMultilevel"/>
     <w:tmpl w:val="D046A39A"/>
@@ -2648,22 +3317,31 @@
     </w:lvl>
   </w:abstractNum>
   <w:num w:numId="1">
+    <w:abstractNumId w:val="4"/>
+  </w:num>
+  <w:num w:numId="2">
+    <w:abstractNumId w:val="8"/>
+  </w:num>
+  <w:num w:numId="3">
+    <w:abstractNumId w:val="7"/>
+  </w:num>
+  <w:num w:numId="4">
     <w:abstractNumId w:val="1"/>
   </w:num>
-  <w:num w:numId="2">
+  <w:num w:numId="5">
     <w:abstractNumId w:val="5"/>
   </w:num>
-  <w:num w:numId="3">
-    <w:abstractNumId w:val="4"/>
+  <w:num w:numId="6">
+    <w:abstractNumId w:val="6"/>
   </w:num>
-  <w:num w:numId="4">
+  <w:num w:numId="7">
+    <w:abstractNumId w:val="3"/>
+  </w:num>
+  <w:num w:numId="8">
     <w:abstractNumId w:val="0"/>
   </w:num>
-  <w:num w:numId="5">
+  <w:num w:numId="9">
     <w:abstractNumId w:val="2"/>
-  </w:num>
-  <w:num w:numId="6">
-    <w:abstractNumId w:val="3"/>
   </w:num>
 </w:numbering>
 </file>

</xml_diff>

<commit_message>
ES Class notes Done
</commit_message>
<xml_diff>
--- a/Super Senior/Fall/ES110/Class Notes.docx
+++ b/Super Senior/Fall/ES110/Class Notes.docx
@@ -3192,9 +3192,252 @@
       </w:r>
     </w:p>
     <w:p>
-      <w:pPr>
-        <w:spacing w:before="240"/>
-      </w:pPr>
+      <w:r>
+        <w:br w:type="page"/>
+      </w:r>
+    </w:p>
+    <w:p>
+      <w:pPr>
+        <w:spacing w:before="240"/>
+        <w:jc w:val="center"/>
+        <w:rPr>
+          <w:b/>
+        </w:rPr>
+      </w:pPr>
+      <w:r>
+        <w:rPr>
+          <w:b/>
+        </w:rPr>
+        <w:lastRenderedPageBreak/>
+        <w:t>10/29/2014</w:t>
+      </w:r>
+    </w:p>
+    <w:p>
+      <w:pPr>
+        <w:spacing w:before="240"/>
+      </w:pPr>
+      <w:r>
+        <w:t>Sprawl:</w:t>
+      </w:r>
+    </w:p>
+    <w:p>
+      <w:pPr>
+        <w:pStyle w:val="ListParagraph"/>
+        <w:numPr>
+          <w:ilvl w:val="0"/>
+          <w:numId w:val="17"/>
+        </w:numPr>
+        <w:spacing w:before="240"/>
+      </w:pPr>
+      <w:r>
+        <w:t>New Developments</w:t>
+      </w:r>
+    </w:p>
+    <w:p>
+      <w:pPr>
+        <w:pStyle w:val="ListParagraph"/>
+        <w:numPr>
+          <w:ilvl w:val="0"/>
+          <w:numId w:val="17"/>
+        </w:numPr>
+        <w:spacing w:before="240"/>
+      </w:pPr>
+      <w:r>
+        <w:t>Residents far from businesses</w:t>
+      </w:r>
+    </w:p>
+    <w:p>
+      <w:pPr>
+        <w:pStyle w:val="ListParagraph"/>
+        <w:numPr>
+          <w:ilvl w:val="0"/>
+          <w:numId w:val="17"/>
+        </w:numPr>
+        <w:spacing w:before="240"/>
+      </w:pPr>
+      <w:r>
+        <w:t>Live everywhere</w:t>
+      </w:r>
+    </w:p>
+    <w:p>
+      <w:pPr>
+        <w:pStyle w:val="ListParagraph"/>
+        <w:numPr>
+          <w:ilvl w:val="0"/>
+          <w:numId w:val="17"/>
+        </w:numPr>
+        <w:spacing w:before="240"/>
+      </w:pPr>
+      <w:r>
+        <w:t>Suburbs</w:t>
+      </w:r>
+    </w:p>
+    <w:p>
+      <w:pPr>
+        <w:pStyle w:val="ListParagraph"/>
+        <w:numPr>
+          <w:ilvl w:val="0"/>
+          <w:numId w:val="17"/>
+        </w:numPr>
+        <w:spacing w:before="240"/>
+      </w:pPr>
+      <w:r>
+        <w:t>Uniform housing design and age and landscaping</w:t>
+      </w:r>
+    </w:p>
+    <w:p>
+      <w:pPr>
+        <w:pStyle w:val="ListParagraph"/>
+        <w:numPr>
+          <w:ilvl w:val="0"/>
+          <w:numId w:val="17"/>
+        </w:numPr>
+        <w:spacing w:before="240"/>
+      </w:pPr>
+      <w:r>
+        <w:t>Shopping Mall</w:t>
+      </w:r>
+    </w:p>
+    <w:p>
+      <w:pPr>
+        <w:pStyle w:val="ListParagraph"/>
+        <w:numPr>
+          <w:ilvl w:val="1"/>
+          <w:numId w:val="17"/>
+        </w:numPr>
+        <w:spacing w:before="240"/>
+      </w:pPr>
+      <w:r>
+        <w:t>Highway Access</w:t>
+      </w:r>
+    </w:p>
+    <w:p>
+      <w:pPr>
+        <w:pStyle w:val="ListParagraph"/>
+        <w:numPr>
+          <w:ilvl w:val="1"/>
+          <w:numId w:val="17"/>
+        </w:numPr>
+        <w:spacing w:before="240"/>
+      </w:pPr>
+      <w:r>
+        <w:t>Big Box Stores</w:t>
+      </w:r>
+    </w:p>
+    <w:p>
+      <w:pPr>
+        <w:pStyle w:val="ListParagraph"/>
+        <w:numPr>
+          <w:ilvl w:val="1"/>
+          <w:numId w:val="17"/>
+        </w:numPr>
+        <w:spacing w:before="240"/>
+      </w:pPr>
+      <w:r>
+        <w:t>Parking lot in front</w:t>
+      </w:r>
+    </w:p>
+    <w:p>
+      <w:pPr>
+        <w:spacing w:before="240"/>
+      </w:pPr>
+      <w:r>
+        <w:t>Environmental Impacts:</w:t>
+      </w:r>
+    </w:p>
+    <w:p>
+      <w:pPr>
+        <w:pStyle w:val="ListParagraph"/>
+        <w:numPr>
+          <w:ilvl w:val="0"/>
+          <w:numId w:val="18"/>
+        </w:numPr>
+        <w:spacing w:before="240"/>
+      </w:pPr>
+      <w:r>
+        <w:t>Aquatic Ecosystems</w:t>
+      </w:r>
+    </w:p>
+    <w:p>
+      <w:pPr>
+        <w:pStyle w:val="ListParagraph"/>
+        <w:numPr>
+          <w:ilvl w:val="0"/>
+          <w:numId w:val="18"/>
+        </w:numPr>
+        <w:spacing w:before="240"/>
+      </w:pPr>
+      <w:r>
+        <w:t>Terrestrial Ecosystems</w:t>
+      </w:r>
+    </w:p>
+    <w:p>
+      <w:pPr>
+        <w:pStyle w:val="ListParagraph"/>
+        <w:numPr>
+          <w:ilvl w:val="0"/>
+          <w:numId w:val="18"/>
+        </w:numPr>
+        <w:spacing w:before="240"/>
+      </w:pPr>
+      <w:r>
+        <w:t>Agro Ecosystems</w:t>
+      </w:r>
+    </w:p>
+    <w:p>
+      <w:pPr>
+        <w:pStyle w:val="ListParagraph"/>
+        <w:numPr>
+          <w:ilvl w:val="0"/>
+          <w:numId w:val="18"/>
+        </w:numPr>
+        <w:spacing w:before="240"/>
+      </w:pPr>
+      <w:r>
+        <w:t>Human Physical Health</w:t>
+      </w:r>
+    </w:p>
+    <w:p>
+      <w:pPr>
+        <w:pStyle w:val="ListParagraph"/>
+        <w:numPr>
+          <w:ilvl w:val="0"/>
+          <w:numId w:val="18"/>
+        </w:numPr>
+        <w:spacing w:before="240"/>
+      </w:pPr>
+      <w:r>
+        <w:t>Human Mental Health</w:t>
+      </w:r>
+    </w:p>
+    <w:p>
+      <w:pPr>
+        <w:pStyle w:val="ListParagraph"/>
+        <w:numPr>
+          <w:ilvl w:val="0"/>
+          <w:numId w:val="18"/>
+        </w:numPr>
+        <w:spacing w:before="240"/>
+      </w:pPr>
+      <w:r>
+        <w:t>Commun</w:t>
+      </w:r>
+      <w:r>
+        <w:t>ity</w:t>
+      </w:r>
+    </w:p>
+    <w:p>
+      <w:pPr>
+        <w:pStyle w:val="ListParagraph"/>
+        <w:numPr>
+          <w:ilvl w:val="0"/>
+          <w:numId w:val="18"/>
+        </w:numPr>
+        <w:spacing w:before="240"/>
+      </w:pPr>
+      <w:r>
+        <w:t>Air Pollution</w:t>
+      </w:r>
     </w:p>
     <w:sectPr>
       <w:pgSz w:w="12240" w:h="15840"/>
@@ -3661,6 +3904,119 @@
     </w:lvl>
   </w:abstractNum>
   <w:abstractNum w:abstractNumId="4">
+    <w:nsid w:val="1C7E51F9"/>
+    <w:multiLevelType w:val="hybridMultilevel"/>
+    <w:tmpl w:val="F2BA72BC"/>
+    <w:lvl w:ilvl="0" w:tplc="04090001">
+      <w:start w:val="1"/>
+      <w:numFmt w:val="bullet"/>
+      <w:lvlText w:val=""/>
+      <w:lvlJc w:val="left"/>
+      <w:pPr>
+        <w:ind w:left="720" w:hanging="360"/>
+      </w:pPr>
+      <w:rPr>
+        <w:rFonts w:ascii="Symbol" w:hAnsi="Symbol" w:hint="default"/>
+      </w:rPr>
+    </w:lvl>
+    <w:lvl w:ilvl="1" w:tplc="04090003" w:tentative="1">
+      <w:start w:val="1"/>
+      <w:numFmt w:val="bullet"/>
+      <w:lvlText w:val="o"/>
+      <w:lvlJc w:val="left"/>
+      <w:pPr>
+        <w:ind w:left="1440" w:hanging="360"/>
+      </w:pPr>
+      <w:rPr>
+        <w:rFonts w:ascii="Courier New" w:hAnsi="Courier New" w:cs="Courier New" w:hint="default"/>
+      </w:rPr>
+    </w:lvl>
+    <w:lvl w:ilvl="2" w:tplc="04090005" w:tentative="1">
+      <w:start w:val="1"/>
+      <w:numFmt w:val="bullet"/>
+      <w:lvlText w:val=""/>
+      <w:lvlJc w:val="left"/>
+      <w:pPr>
+        <w:ind w:left="2160" w:hanging="360"/>
+      </w:pPr>
+      <w:rPr>
+        <w:rFonts w:ascii="Wingdings" w:hAnsi="Wingdings" w:hint="default"/>
+      </w:rPr>
+    </w:lvl>
+    <w:lvl w:ilvl="3" w:tplc="04090001" w:tentative="1">
+      <w:start w:val="1"/>
+      <w:numFmt w:val="bullet"/>
+      <w:lvlText w:val=""/>
+      <w:lvlJc w:val="left"/>
+      <w:pPr>
+        <w:ind w:left="2880" w:hanging="360"/>
+      </w:pPr>
+      <w:rPr>
+        <w:rFonts w:ascii="Symbol" w:hAnsi="Symbol" w:hint="default"/>
+      </w:rPr>
+    </w:lvl>
+    <w:lvl w:ilvl="4" w:tplc="04090003" w:tentative="1">
+      <w:start w:val="1"/>
+      <w:numFmt w:val="bullet"/>
+      <w:lvlText w:val="o"/>
+      <w:lvlJc w:val="left"/>
+      <w:pPr>
+        <w:ind w:left="3600" w:hanging="360"/>
+      </w:pPr>
+      <w:rPr>
+        <w:rFonts w:ascii="Courier New" w:hAnsi="Courier New" w:cs="Courier New" w:hint="default"/>
+      </w:rPr>
+    </w:lvl>
+    <w:lvl w:ilvl="5" w:tplc="04090005" w:tentative="1">
+      <w:start w:val="1"/>
+      <w:numFmt w:val="bullet"/>
+      <w:lvlText w:val=""/>
+      <w:lvlJc w:val="left"/>
+      <w:pPr>
+        <w:ind w:left="4320" w:hanging="360"/>
+      </w:pPr>
+      <w:rPr>
+        <w:rFonts w:ascii="Wingdings" w:hAnsi="Wingdings" w:hint="default"/>
+      </w:rPr>
+    </w:lvl>
+    <w:lvl w:ilvl="6" w:tplc="04090001" w:tentative="1">
+      <w:start w:val="1"/>
+      <w:numFmt w:val="bullet"/>
+      <w:lvlText w:val=""/>
+      <w:lvlJc w:val="left"/>
+      <w:pPr>
+        <w:ind w:left="5040" w:hanging="360"/>
+      </w:pPr>
+      <w:rPr>
+        <w:rFonts w:ascii="Symbol" w:hAnsi="Symbol" w:hint="default"/>
+      </w:rPr>
+    </w:lvl>
+    <w:lvl w:ilvl="7" w:tplc="04090003" w:tentative="1">
+      <w:start w:val="1"/>
+      <w:numFmt w:val="bullet"/>
+      <w:lvlText w:val="o"/>
+      <w:lvlJc w:val="left"/>
+      <w:pPr>
+        <w:ind w:left="5760" w:hanging="360"/>
+      </w:pPr>
+      <w:rPr>
+        <w:rFonts w:ascii="Courier New" w:hAnsi="Courier New" w:cs="Courier New" w:hint="default"/>
+      </w:rPr>
+    </w:lvl>
+    <w:lvl w:ilvl="8" w:tplc="04090005" w:tentative="1">
+      <w:start w:val="1"/>
+      <w:numFmt w:val="bullet"/>
+      <w:lvlText w:val=""/>
+      <w:lvlJc w:val="left"/>
+      <w:pPr>
+        <w:ind w:left="6480" w:hanging="360"/>
+      </w:pPr>
+      <w:rPr>
+        <w:rFonts w:ascii="Wingdings" w:hAnsi="Wingdings" w:hint="default"/>
+      </w:rPr>
+    </w:lvl>
+  </w:abstractNum>
+  <w:abstractNum w:abstractNumId="5">
     <w:nsid w:val="2B68613C"/>
     <w:multiLevelType w:val="hybridMultilevel"/>
     <w:tmpl w:val="1B9235B2"/>
@@ -3773,7 +4129,7 @@
       </w:rPr>
     </w:lvl>
   </w:abstractNum>
-  <w:abstractNum w:abstractNumId="5">
+  <w:abstractNum w:abstractNumId="6">
     <w:nsid w:val="3457325C"/>
     <w:multiLevelType w:val="hybridMultilevel"/>
     <w:tmpl w:val="690E9BFA"/>
@@ -3886,7 +4242,7 @@
       </w:rPr>
     </w:lvl>
   </w:abstractNum>
-  <w:abstractNum w:abstractNumId="6">
+  <w:abstractNum w:abstractNumId="7">
     <w:nsid w:val="38236171"/>
     <w:multiLevelType w:val="hybridMultilevel"/>
     <w:tmpl w:val="F14EDBD0"/>
@@ -3999,7 +4355,7 @@
       </w:rPr>
     </w:lvl>
   </w:abstractNum>
-  <w:abstractNum w:abstractNumId="7">
+  <w:abstractNum w:abstractNumId="8">
     <w:nsid w:val="38E7317A"/>
     <w:multiLevelType w:val="hybridMultilevel"/>
     <w:tmpl w:val="AB542B0E"/>
@@ -4112,7 +4468,7 @@
       </w:rPr>
     </w:lvl>
   </w:abstractNum>
-  <w:abstractNum w:abstractNumId="8">
+  <w:abstractNum w:abstractNumId="9">
     <w:nsid w:val="42E91794"/>
     <w:multiLevelType w:val="hybridMultilevel"/>
     <w:tmpl w:val="7E225004"/>
@@ -4225,7 +4581,7 @@
       </w:rPr>
     </w:lvl>
   </w:abstractNum>
-  <w:abstractNum w:abstractNumId="9">
+  <w:abstractNum w:abstractNumId="10">
     <w:nsid w:val="44FD6C7D"/>
     <w:multiLevelType w:val="hybridMultilevel"/>
     <w:tmpl w:val="ACDCDFC4"/>
@@ -4338,7 +4694,7 @@
       </w:rPr>
     </w:lvl>
   </w:abstractNum>
-  <w:abstractNum w:abstractNumId="10">
+  <w:abstractNum w:abstractNumId="11">
     <w:nsid w:val="4BA11AF5"/>
     <w:multiLevelType w:val="hybridMultilevel"/>
     <w:tmpl w:val="A716721C"/>
@@ -4451,7 +4807,120 @@
       </w:rPr>
     </w:lvl>
   </w:abstractNum>
-  <w:abstractNum w:abstractNumId="11">
+  <w:abstractNum w:abstractNumId="12">
+    <w:nsid w:val="528B58A4"/>
+    <w:multiLevelType w:val="hybridMultilevel"/>
+    <w:tmpl w:val="9F0E876E"/>
+    <w:lvl w:ilvl="0" w:tplc="04090001">
+      <w:start w:val="1"/>
+      <w:numFmt w:val="bullet"/>
+      <w:lvlText w:val=""/>
+      <w:lvlJc w:val="left"/>
+      <w:pPr>
+        <w:ind w:left="720" w:hanging="360"/>
+      </w:pPr>
+      <w:rPr>
+        <w:rFonts w:ascii="Symbol" w:hAnsi="Symbol" w:hint="default"/>
+      </w:rPr>
+    </w:lvl>
+    <w:lvl w:ilvl="1" w:tplc="04090003">
+      <w:start w:val="1"/>
+      <w:numFmt w:val="bullet"/>
+      <w:lvlText w:val="o"/>
+      <w:lvlJc w:val="left"/>
+      <w:pPr>
+        <w:ind w:left="1440" w:hanging="360"/>
+      </w:pPr>
+      <w:rPr>
+        <w:rFonts w:ascii="Courier New" w:hAnsi="Courier New" w:cs="Courier New" w:hint="default"/>
+      </w:rPr>
+    </w:lvl>
+    <w:lvl w:ilvl="2" w:tplc="04090005" w:tentative="1">
+      <w:start w:val="1"/>
+      <w:numFmt w:val="bullet"/>
+      <w:lvlText w:val=""/>
+      <w:lvlJc w:val="left"/>
+      <w:pPr>
+        <w:ind w:left="2160" w:hanging="360"/>
+      </w:pPr>
+      <w:rPr>
+        <w:rFonts w:ascii="Wingdings" w:hAnsi="Wingdings" w:hint="default"/>
+      </w:rPr>
+    </w:lvl>
+    <w:lvl w:ilvl="3" w:tplc="04090001" w:tentative="1">
+      <w:start w:val="1"/>
+      <w:numFmt w:val="bullet"/>
+      <w:lvlText w:val=""/>
+      <w:lvlJc w:val="left"/>
+      <w:pPr>
+        <w:ind w:left="2880" w:hanging="360"/>
+      </w:pPr>
+      <w:rPr>
+        <w:rFonts w:ascii="Symbol" w:hAnsi="Symbol" w:hint="default"/>
+      </w:rPr>
+    </w:lvl>
+    <w:lvl w:ilvl="4" w:tplc="04090003" w:tentative="1">
+      <w:start w:val="1"/>
+      <w:numFmt w:val="bullet"/>
+      <w:lvlText w:val="o"/>
+      <w:lvlJc w:val="left"/>
+      <w:pPr>
+        <w:ind w:left="3600" w:hanging="360"/>
+      </w:pPr>
+      <w:rPr>
+        <w:rFonts w:ascii="Courier New" w:hAnsi="Courier New" w:cs="Courier New" w:hint="default"/>
+      </w:rPr>
+    </w:lvl>
+    <w:lvl w:ilvl="5" w:tplc="04090005" w:tentative="1">
+      <w:start w:val="1"/>
+      <w:numFmt w:val="bullet"/>
+      <w:lvlText w:val=""/>
+      <w:lvlJc w:val="left"/>
+      <w:pPr>
+        <w:ind w:left="4320" w:hanging="360"/>
+      </w:pPr>
+      <w:rPr>
+        <w:rFonts w:ascii="Wingdings" w:hAnsi="Wingdings" w:hint="default"/>
+      </w:rPr>
+    </w:lvl>
+    <w:lvl w:ilvl="6" w:tplc="04090001" w:tentative="1">
+      <w:start w:val="1"/>
+      <w:numFmt w:val="bullet"/>
+      <w:lvlText w:val=""/>
+      <w:lvlJc w:val="left"/>
+      <w:pPr>
+        <w:ind w:left="5040" w:hanging="360"/>
+      </w:pPr>
+      <w:rPr>
+        <w:rFonts w:ascii="Symbol" w:hAnsi="Symbol" w:hint="default"/>
+      </w:rPr>
+    </w:lvl>
+    <w:lvl w:ilvl="7" w:tplc="04090003" w:tentative="1">
+      <w:start w:val="1"/>
+      <w:numFmt w:val="bullet"/>
+      <w:lvlText w:val="o"/>
+      <w:lvlJc w:val="left"/>
+      <w:pPr>
+        <w:ind w:left="5760" w:hanging="360"/>
+      </w:pPr>
+      <w:rPr>
+        <w:rFonts w:ascii="Courier New" w:hAnsi="Courier New" w:cs="Courier New" w:hint="default"/>
+      </w:rPr>
+    </w:lvl>
+    <w:lvl w:ilvl="8" w:tplc="04090005" w:tentative="1">
+      <w:start w:val="1"/>
+      <w:numFmt w:val="bullet"/>
+      <w:lvlText w:val=""/>
+      <w:lvlJc w:val="left"/>
+      <w:pPr>
+        <w:ind w:left="6480" w:hanging="360"/>
+      </w:pPr>
+      <w:rPr>
+        <w:rFonts w:ascii="Wingdings" w:hAnsi="Wingdings" w:hint="default"/>
+      </w:rPr>
+    </w:lvl>
+  </w:abstractNum>
+  <w:abstractNum w:abstractNumId="13">
     <w:nsid w:val="532E65A1"/>
     <w:multiLevelType w:val="hybridMultilevel"/>
     <w:tmpl w:val="532ADDE4"/>
@@ -4564,7 +5033,7 @@
       </w:rPr>
     </w:lvl>
   </w:abstractNum>
-  <w:abstractNum w:abstractNumId="12">
+  <w:abstractNum w:abstractNumId="14">
     <w:nsid w:val="60B12E0F"/>
     <w:multiLevelType w:val="hybridMultilevel"/>
     <w:tmpl w:val="5C6E4FE6"/>
@@ -4677,7 +5146,7 @@
       </w:rPr>
     </w:lvl>
   </w:abstractNum>
-  <w:abstractNum w:abstractNumId="13">
+  <w:abstractNum w:abstractNumId="15">
     <w:nsid w:val="70B651AD"/>
     <w:multiLevelType w:val="hybridMultilevel"/>
     <w:tmpl w:val="53B0F814"/>
@@ -4790,7 +5259,7 @@
       </w:rPr>
     </w:lvl>
   </w:abstractNum>
-  <w:abstractNum w:abstractNumId="14">
+  <w:abstractNum w:abstractNumId="16">
     <w:nsid w:val="7A15475B"/>
     <w:multiLevelType w:val="hybridMultilevel"/>
     <w:tmpl w:val="4404D698"/>
@@ -4879,7 +5348,7 @@
       </w:pPr>
     </w:lvl>
   </w:abstractNum>
-  <w:abstractNum w:abstractNumId="15">
+  <w:abstractNum w:abstractNumId="17">
     <w:nsid w:val="7F273CA9"/>
     <w:multiLevelType w:val="hybridMultilevel"/>
     <w:tmpl w:val="D046A39A"/>
@@ -4966,52 +5435,58 @@
     </w:lvl>
   </w:abstractNum>
   <w:num w:numId="1">
-    <w:abstractNumId w:val="8"/>
+    <w:abstractNumId w:val="9"/>
   </w:num>
   <w:num w:numId="2">
-    <w:abstractNumId w:val="15"/>
+    <w:abstractNumId w:val="17"/>
   </w:num>
   <w:num w:numId="3">
-    <w:abstractNumId w:val="12"/>
+    <w:abstractNumId w:val="14"/>
   </w:num>
   <w:num w:numId="4">
     <w:abstractNumId w:val="3"/>
   </w:num>
   <w:num w:numId="5">
-    <w:abstractNumId w:val="10"/>
+    <w:abstractNumId w:val="11"/>
   </w:num>
   <w:num w:numId="6">
-    <w:abstractNumId w:val="11"/>
+    <w:abstractNumId w:val="13"/>
   </w:num>
   <w:num w:numId="7">
-    <w:abstractNumId w:val="6"/>
+    <w:abstractNumId w:val="7"/>
   </w:num>
   <w:num w:numId="8">
     <w:abstractNumId w:val="2"/>
   </w:num>
   <w:num w:numId="9">
+    <w:abstractNumId w:val="6"/>
+  </w:num>
+  <w:num w:numId="10">
     <w:abstractNumId w:val="5"/>
   </w:num>
-  <w:num w:numId="10">
-    <w:abstractNumId w:val="4"/>
-  </w:num>
   <w:num w:numId="11">
-    <w:abstractNumId w:val="9"/>
+    <w:abstractNumId w:val="10"/>
   </w:num>
   <w:num w:numId="12">
     <w:abstractNumId w:val="0"/>
   </w:num>
   <w:num w:numId="13">
-    <w:abstractNumId w:val="7"/>
+    <w:abstractNumId w:val="8"/>
   </w:num>
   <w:num w:numId="14">
-    <w:abstractNumId w:val="13"/>
+    <w:abstractNumId w:val="15"/>
   </w:num>
   <w:num w:numId="15">
     <w:abstractNumId w:val="1"/>
   </w:num>
   <w:num w:numId="16">
-    <w:abstractNumId w:val="14"/>
+    <w:abstractNumId w:val="16"/>
+  </w:num>
+  <w:num w:numId="17">
+    <w:abstractNumId w:val="12"/>
+  </w:num>
+  <w:num w:numId="18">
+    <w:abstractNumId w:val="4"/>
   </w:num>
 </w:numbering>
 </file>

</xml_diff>

<commit_message>
Updatin class notes... again.
</commit_message>
<xml_diff>
--- a/Super Senior/Fall/ES110/Class Notes.docx
+++ b/Super Senior/Fall/ES110/Class Notes.docx
@@ -3438,6 +3438,40 @@
       <w:r>
         <w:t>Air Pollution</w:t>
       </w:r>
+    </w:p>
+    <w:p>
+      <w:r>
+        <w:br w:type="page"/>
+      </w:r>
+    </w:p>
+    <w:p>
+      <w:pPr>
+        <w:spacing w:before="240"/>
+      </w:pPr>
+      <w:r>
+        <w:lastRenderedPageBreak/>
+        <w:t>Embedded Energy:</w:t>
+      </w:r>
+      <w:r>
+        <w:tab/>
+        <w:t>Amount of Energy needed to manufacture a product.</w:t>
+      </w:r>
+    </w:p>
+    <w:p>
+      <w:pPr>
+        <w:spacing w:before="240"/>
+      </w:pPr>
+      <w:r>
+        <w:t>One aluminum can takes</w:t>
+      </w:r>
+      <w:r>
+        <w:t xml:space="preserve"> the equivalent amount of gasoline the can can hold to produce.</w:t>
+      </w:r>
+    </w:p>
+    <w:p>
+      <w:pPr>
+        <w:spacing w:before="240"/>
+      </w:pPr>
     </w:p>
     <w:sectPr>
       <w:pgSz w:w="12240" w:h="15840"/>

</xml_diff>

<commit_message>
Working on notes or history paper
</commit_message>
<xml_diff>
--- a/Super Senior/Fall/ES110/Class Notes.docx
+++ b/Super Senior/Fall/ES110/Class Notes.docx
@@ -3665,7 +3665,209 @@
           <w:b/>
         </w:rPr>
         <w:lastRenderedPageBreak/>
-        <w:t>11/7/14</w:t>
+        <w:t>11/</w:t>
+      </w:r>
+      <w:r>
+        <w:rPr>
+          <w:b/>
+        </w:rPr>
+        <w:t>14</w:t>
+      </w:r>
+      <w:r>
+        <w:rPr>
+          <w:b/>
+        </w:rPr>
+        <w:t>/14</w:t>
+      </w:r>
+    </w:p>
+    <w:p>
+      <w:pPr>
+        <w:spacing w:before="240"/>
+      </w:pPr>
+      <w:r>
+        <w:t>Allegheny College Emissions:</w:t>
+      </w:r>
+    </w:p>
+    <w:p>
+      <w:pPr>
+        <w:pStyle w:val="ListParagraph"/>
+        <w:numPr>
+          <w:ilvl w:val="0"/>
+          <w:numId w:val="19"/>
+        </w:numPr>
+        <w:spacing w:before="240"/>
+      </w:pPr>
+      <w:r>
+        <w:t>Heating Buildings</w:t>
+      </w:r>
+    </w:p>
+    <w:p>
+      <w:pPr>
+        <w:pStyle w:val="ListParagraph"/>
+        <w:numPr>
+          <w:ilvl w:val="0"/>
+          <w:numId w:val="19"/>
+        </w:numPr>
+        <w:spacing w:before="240"/>
+      </w:pPr>
+      <w:r>
+        <w:t>AC</w:t>
+      </w:r>
+    </w:p>
+    <w:p>
+      <w:pPr>
+        <w:pStyle w:val="ListParagraph"/>
+        <w:numPr>
+          <w:ilvl w:val="0"/>
+          <w:numId w:val="19"/>
+        </w:numPr>
+        <w:spacing w:before="240"/>
+      </w:pPr>
+      <w:r>
+        <w:t>Water</w:t>
+      </w:r>
+    </w:p>
+    <w:p>
+      <w:pPr>
+        <w:pStyle w:val="ListParagraph"/>
+        <w:numPr>
+          <w:ilvl w:val="0"/>
+          <w:numId w:val="19"/>
+        </w:numPr>
+        <w:spacing w:before="240"/>
+      </w:pPr>
+      <w:r>
+        <w:t xml:space="preserve">Cooking </w:t>
+      </w:r>
+    </w:p>
+    <w:p>
+      <w:pPr>
+        <w:pStyle w:val="ListParagraph"/>
+        <w:numPr>
+          <w:ilvl w:val="0"/>
+          <w:numId w:val="19"/>
+        </w:numPr>
+        <w:spacing w:before="240"/>
+      </w:pPr>
+      <w:r>
+        <w:t>Compost</w:t>
+      </w:r>
+    </w:p>
+    <w:p>
+      <w:pPr>
+        <w:pStyle w:val="ListParagraph"/>
+        <w:numPr>
+          <w:ilvl w:val="0"/>
+          <w:numId w:val="19"/>
+        </w:numPr>
+        <w:spacing w:before="240"/>
+      </w:pPr>
+      <w:r>
+        <w:t>Transportation</w:t>
+      </w:r>
+    </w:p>
+    <w:p>
+      <w:pPr>
+        <w:pStyle w:val="ListParagraph"/>
+        <w:numPr>
+          <w:ilvl w:val="0"/>
+          <w:numId w:val="19"/>
+        </w:numPr>
+        <w:spacing w:before="240"/>
+      </w:pPr>
+      <w:r>
+        <w:t>Campus Vehicles</w:t>
+      </w:r>
+    </w:p>
+    <w:p>
+      <w:pPr>
+        <w:pStyle w:val="ListParagraph"/>
+        <w:numPr>
+          <w:ilvl w:val="0"/>
+          <w:numId w:val="19"/>
+        </w:numPr>
+        <w:spacing w:before="240"/>
+      </w:pPr>
+      <w:r>
+        <w:t>Waste</w:t>
+      </w:r>
+    </w:p>
+    <w:p>
+      <w:pPr>
+        <w:pStyle w:val="ListParagraph"/>
+        <w:numPr>
+          <w:ilvl w:val="0"/>
+          <w:numId w:val="19"/>
+        </w:numPr>
+        <w:spacing w:before="240"/>
+      </w:pPr>
+      <w:r>
+        <w:t>Wastewater</w:t>
+      </w:r>
+    </w:p>
+    <w:p>
+      <w:pPr>
+        <w:pStyle w:val="ListParagraph"/>
+        <w:numPr>
+          <w:ilvl w:val="0"/>
+          <w:numId w:val="19"/>
+        </w:numPr>
+        <w:spacing w:before="240"/>
+      </w:pPr>
+      <w:r>
+        <w:t>Landscaping</w:t>
+      </w:r>
+    </w:p>
+    <w:p>
+      <w:pPr>
+        <w:pStyle w:val="ListParagraph"/>
+        <w:numPr>
+          <w:ilvl w:val="0"/>
+          <w:numId w:val="19"/>
+        </w:numPr>
+        <w:spacing w:before="240"/>
+      </w:pPr>
+      <w:r>
+        <w:t>Laundry</w:t>
+      </w:r>
+    </w:p>
+    <w:p>
+      <w:pPr>
+        <w:pStyle w:val="ListParagraph"/>
+        <w:numPr>
+          <w:ilvl w:val="0"/>
+          <w:numId w:val="19"/>
+        </w:numPr>
+        <w:spacing w:before="240"/>
+      </w:pPr>
+      <w:r>
+        <w:t>Paper</w:t>
+      </w:r>
+    </w:p>
+    <w:p>
+      <w:pPr>
+        <w:pStyle w:val="ListParagraph"/>
+        <w:numPr>
+          <w:ilvl w:val="0"/>
+          <w:numId w:val="19"/>
+        </w:numPr>
+        <w:spacing w:before="240"/>
+      </w:pPr>
+      <w:r>
+        <w:t>Lighting</w:t>
+      </w:r>
+    </w:p>
+    <w:p>
+      <w:pPr>
+        <w:pStyle w:val="ListParagraph"/>
+        <w:numPr>
+          <w:ilvl w:val="0"/>
+          <w:numId w:val="19"/>
+        </w:numPr>
+        <w:spacing w:before="240"/>
+      </w:pPr>
+      <w:r>
+        <w:t>Construction</w:t>
       </w:r>
     </w:p>
     <w:p>
@@ -4141,6 +4343,119 @@
     </w:lvl>
   </w:abstractNum>
   <w:abstractNum w:abstractNumId="4">
+    <w:nsid w:val="118D0DAD"/>
+    <w:multiLevelType w:val="hybridMultilevel"/>
+    <w:tmpl w:val="9B2A2FA0"/>
+    <w:lvl w:ilvl="0" w:tplc="04090001">
+      <w:start w:val="1"/>
+      <w:numFmt w:val="bullet"/>
+      <w:lvlText w:val=""/>
+      <w:lvlJc w:val="left"/>
+      <w:pPr>
+        <w:ind w:left="720" w:hanging="360"/>
+      </w:pPr>
+      <w:rPr>
+        <w:rFonts w:ascii="Symbol" w:hAnsi="Symbol" w:hint="default"/>
+      </w:rPr>
+    </w:lvl>
+    <w:lvl w:ilvl="1" w:tplc="04090003" w:tentative="1">
+      <w:start w:val="1"/>
+      <w:numFmt w:val="bullet"/>
+      <w:lvlText w:val="o"/>
+      <w:lvlJc w:val="left"/>
+      <w:pPr>
+        <w:ind w:left="1440" w:hanging="360"/>
+      </w:pPr>
+      <w:rPr>
+        <w:rFonts w:ascii="Courier New" w:hAnsi="Courier New" w:cs="Courier New" w:hint="default"/>
+      </w:rPr>
+    </w:lvl>
+    <w:lvl w:ilvl="2" w:tplc="04090005" w:tentative="1">
+      <w:start w:val="1"/>
+      <w:numFmt w:val="bullet"/>
+      <w:lvlText w:val=""/>
+      <w:lvlJc w:val="left"/>
+      <w:pPr>
+        <w:ind w:left="2160" w:hanging="360"/>
+      </w:pPr>
+      <w:rPr>
+        <w:rFonts w:ascii="Wingdings" w:hAnsi="Wingdings" w:hint="default"/>
+      </w:rPr>
+    </w:lvl>
+    <w:lvl w:ilvl="3" w:tplc="04090001" w:tentative="1">
+      <w:start w:val="1"/>
+      <w:numFmt w:val="bullet"/>
+      <w:lvlText w:val=""/>
+      <w:lvlJc w:val="left"/>
+      <w:pPr>
+        <w:ind w:left="2880" w:hanging="360"/>
+      </w:pPr>
+      <w:rPr>
+        <w:rFonts w:ascii="Symbol" w:hAnsi="Symbol" w:hint="default"/>
+      </w:rPr>
+    </w:lvl>
+    <w:lvl w:ilvl="4" w:tplc="04090003" w:tentative="1">
+      <w:start w:val="1"/>
+      <w:numFmt w:val="bullet"/>
+      <w:lvlText w:val="o"/>
+      <w:lvlJc w:val="left"/>
+      <w:pPr>
+        <w:ind w:left="3600" w:hanging="360"/>
+      </w:pPr>
+      <w:rPr>
+        <w:rFonts w:ascii="Courier New" w:hAnsi="Courier New" w:cs="Courier New" w:hint="default"/>
+      </w:rPr>
+    </w:lvl>
+    <w:lvl w:ilvl="5" w:tplc="04090005" w:tentative="1">
+      <w:start w:val="1"/>
+      <w:numFmt w:val="bullet"/>
+      <w:lvlText w:val=""/>
+      <w:lvlJc w:val="left"/>
+      <w:pPr>
+        <w:ind w:left="4320" w:hanging="360"/>
+      </w:pPr>
+      <w:rPr>
+        <w:rFonts w:ascii="Wingdings" w:hAnsi="Wingdings" w:hint="default"/>
+      </w:rPr>
+    </w:lvl>
+    <w:lvl w:ilvl="6" w:tplc="04090001" w:tentative="1">
+      <w:start w:val="1"/>
+      <w:numFmt w:val="bullet"/>
+      <w:lvlText w:val=""/>
+      <w:lvlJc w:val="left"/>
+      <w:pPr>
+        <w:ind w:left="5040" w:hanging="360"/>
+      </w:pPr>
+      <w:rPr>
+        <w:rFonts w:ascii="Symbol" w:hAnsi="Symbol" w:hint="default"/>
+      </w:rPr>
+    </w:lvl>
+    <w:lvl w:ilvl="7" w:tplc="04090003" w:tentative="1">
+      <w:start w:val="1"/>
+      <w:numFmt w:val="bullet"/>
+      <w:lvlText w:val="o"/>
+      <w:lvlJc w:val="left"/>
+      <w:pPr>
+        <w:ind w:left="5760" w:hanging="360"/>
+      </w:pPr>
+      <w:rPr>
+        <w:rFonts w:ascii="Courier New" w:hAnsi="Courier New" w:cs="Courier New" w:hint="default"/>
+      </w:rPr>
+    </w:lvl>
+    <w:lvl w:ilvl="8" w:tplc="04090005" w:tentative="1">
+      <w:start w:val="1"/>
+      <w:numFmt w:val="bullet"/>
+      <w:lvlText w:val=""/>
+      <w:lvlJc w:val="left"/>
+      <w:pPr>
+        <w:ind w:left="6480" w:hanging="360"/>
+      </w:pPr>
+      <w:rPr>
+        <w:rFonts w:ascii="Wingdings" w:hAnsi="Wingdings" w:hint="default"/>
+      </w:rPr>
+    </w:lvl>
+  </w:abstractNum>
+  <w:abstractNum w:abstractNumId="5">
     <w:nsid w:val="1C7E51F9"/>
     <w:multiLevelType w:val="hybridMultilevel"/>
     <w:tmpl w:val="F2BA72BC"/>
@@ -4253,7 +4568,7 @@
       </w:rPr>
     </w:lvl>
   </w:abstractNum>
-  <w:abstractNum w:abstractNumId="5">
+  <w:abstractNum w:abstractNumId="6">
     <w:nsid w:val="2B68613C"/>
     <w:multiLevelType w:val="hybridMultilevel"/>
     <w:tmpl w:val="1B9235B2"/>
@@ -4366,7 +4681,7 @@
       </w:rPr>
     </w:lvl>
   </w:abstractNum>
-  <w:abstractNum w:abstractNumId="6">
+  <w:abstractNum w:abstractNumId="7">
     <w:nsid w:val="3457325C"/>
     <w:multiLevelType w:val="hybridMultilevel"/>
     <w:tmpl w:val="690E9BFA"/>
@@ -4479,7 +4794,7 @@
       </w:rPr>
     </w:lvl>
   </w:abstractNum>
-  <w:abstractNum w:abstractNumId="7">
+  <w:abstractNum w:abstractNumId="8">
     <w:nsid w:val="38236171"/>
     <w:multiLevelType w:val="hybridMultilevel"/>
     <w:tmpl w:val="F14EDBD0"/>
@@ -4592,7 +4907,7 @@
       </w:rPr>
     </w:lvl>
   </w:abstractNum>
-  <w:abstractNum w:abstractNumId="8">
+  <w:abstractNum w:abstractNumId="9">
     <w:nsid w:val="38E7317A"/>
     <w:multiLevelType w:val="hybridMultilevel"/>
     <w:tmpl w:val="AB542B0E"/>
@@ -4705,7 +5020,7 @@
       </w:rPr>
     </w:lvl>
   </w:abstractNum>
-  <w:abstractNum w:abstractNumId="9">
+  <w:abstractNum w:abstractNumId="10">
     <w:nsid w:val="42E91794"/>
     <w:multiLevelType w:val="hybridMultilevel"/>
     <w:tmpl w:val="7E225004"/>
@@ -4818,7 +5133,7 @@
       </w:rPr>
     </w:lvl>
   </w:abstractNum>
-  <w:abstractNum w:abstractNumId="10">
+  <w:abstractNum w:abstractNumId="11">
     <w:nsid w:val="44FD6C7D"/>
     <w:multiLevelType w:val="hybridMultilevel"/>
     <w:tmpl w:val="ACDCDFC4"/>
@@ -4931,7 +5246,7 @@
       </w:rPr>
     </w:lvl>
   </w:abstractNum>
-  <w:abstractNum w:abstractNumId="11">
+  <w:abstractNum w:abstractNumId="12">
     <w:nsid w:val="4BA11AF5"/>
     <w:multiLevelType w:val="hybridMultilevel"/>
     <w:tmpl w:val="A716721C"/>
@@ -5044,7 +5359,7 @@
       </w:rPr>
     </w:lvl>
   </w:abstractNum>
-  <w:abstractNum w:abstractNumId="12">
+  <w:abstractNum w:abstractNumId="13">
     <w:nsid w:val="528B58A4"/>
     <w:multiLevelType w:val="hybridMultilevel"/>
     <w:tmpl w:val="9F0E876E"/>
@@ -5157,7 +5472,7 @@
       </w:rPr>
     </w:lvl>
   </w:abstractNum>
-  <w:abstractNum w:abstractNumId="13">
+  <w:abstractNum w:abstractNumId="14">
     <w:nsid w:val="532E65A1"/>
     <w:multiLevelType w:val="hybridMultilevel"/>
     <w:tmpl w:val="532ADDE4"/>
@@ -5270,7 +5585,7 @@
       </w:rPr>
     </w:lvl>
   </w:abstractNum>
-  <w:abstractNum w:abstractNumId="14">
+  <w:abstractNum w:abstractNumId="15">
     <w:nsid w:val="60B12E0F"/>
     <w:multiLevelType w:val="hybridMultilevel"/>
     <w:tmpl w:val="5C6E4FE6"/>
@@ -5383,7 +5698,7 @@
       </w:rPr>
     </w:lvl>
   </w:abstractNum>
-  <w:abstractNum w:abstractNumId="15">
+  <w:abstractNum w:abstractNumId="16">
     <w:nsid w:val="70B651AD"/>
     <w:multiLevelType w:val="hybridMultilevel"/>
     <w:tmpl w:val="53B0F814"/>
@@ -5496,7 +5811,7 @@
       </w:rPr>
     </w:lvl>
   </w:abstractNum>
-  <w:abstractNum w:abstractNumId="16">
+  <w:abstractNum w:abstractNumId="17">
     <w:nsid w:val="7A15475B"/>
     <w:multiLevelType w:val="hybridMultilevel"/>
     <w:tmpl w:val="4404D698"/>
@@ -5585,7 +5900,7 @@
       </w:pPr>
     </w:lvl>
   </w:abstractNum>
-  <w:abstractNum w:abstractNumId="17">
+  <w:abstractNum w:abstractNumId="18">
     <w:nsid w:val="7F273CA9"/>
     <w:multiLevelType w:val="hybridMultilevel"/>
     <w:tmpl w:val="D046A39A"/>
@@ -5672,57 +5987,60 @@
     </w:lvl>
   </w:abstractNum>
   <w:num w:numId="1">
-    <w:abstractNumId w:val="9"/>
+    <w:abstractNumId w:val="10"/>
   </w:num>
   <w:num w:numId="2">
-    <w:abstractNumId w:val="17"/>
+    <w:abstractNumId w:val="18"/>
   </w:num>
   <w:num w:numId="3">
-    <w:abstractNumId w:val="14"/>
+    <w:abstractNumId w:val="15"/>
   </w:num>
   <w:num w:numId="4">
     <w:abstractNumId w:val="3"/>
   </w:num>
   <w:num w:numId="5">
-    <w:abstractNumId w:val="11"/>
+    <w:abstractNumId w:val="12"/>
   </w:num>
   <w:num w:numId="6">
-    <w:abstractNumId w:val="13"/>
+    <w:abstractNumId w:val="14"/>
   </w:num>
   <w:num w:numId="7">
-    <w:abstractNumId w:val="7"/>
+    <w:abstractNumId w:val="8"/>
   </w:num>
   <w:num w:numId="8">
     <w:abstractNumId w:val="2"/>
   </w:num>
   <w:num w:numId="9">
+    <w:abstractNumId w:val="7"/>
+  </w:num>
+  <w:num w:numId="10">
     <w:abstractNumId w:val="6"/>
   </w:num>
-  <w:num w:numId="10">
-    <w:abstractNumId w:val="5"/>
-  </w:num>
   <w:num w:numId="11">
-    <w:abstractNumId w:val="10"/>
+    <w:abstractNumId w:val="11"/>
   </w:num>
   <w:num w:numId="12">
     <w:abstractNumId w:val="0"/>
   </w:num>
   <w:num w:numId="13">
-    <w:abstractNumId w:val="8"/>
+    <w:abstractNumId w:val="9"/>
   </w:num>
   <w:num w:numId="14">
-    <w:abstractNumId w:val="15"/>
+    <w:abstractNumId w:val="16"/>
   </w:num>
   <w:num w:numId="15">
     <w:abstractNumId w:val="1"/>
   </w:num>
   <w:num w:numId="16">
-    <w:abstractNumId w:val="16"/>
+    <w:abstractNumId w:val="17"/>
   </w:num>
   <w:num w:numId="17">
-    <w:abstractNumId w:val="12"/>
+    <w:abstractNumId w:val="13"/>
   </w:num>
   <w:num w:numId="18">
+    <w:abstractNumId w:val="5"/>
+  </w:num>
+  <w:num w:numId="19">
     <w:abstractNumId w:val="4"/>
   </w:num>
 </w:numbering>

</xml_diff>

<commit_message>
History notes, ES note, and history paper.
</commit_message>
<xml_diff>
--- a/Super Senior/Fall/ES110/Class Notes.docx
+++ b/Super Senior/Fall/ES110/Class Notes.docx
@@ -204,14 +204,7 @@
       </w:r>
       <w:r>
         <w:tab/>
-      </w:r>
-      <w:proofErr w:type="gramStart"/>
-      <w:r>
-        <w:t>In</w:t>
-      </w:r>
-      <w:proofErr w:type="gramEnd"/>
-      <w:r>
-        <w:t xml:space="preserve"> many cases creates acid rain.</w:t>
+        <w:t>In many cases creates acid rain.</w:t>
       </w:r>
     </w:p>
     <w:p>
@@ -226,14 +219,7 @@
         <w:rPr>
           <w:i/>
         </w:rPr>
-        <w:t xml:space="preserve">VOC’s + </w:t>
-      </w:r>
-      <w:proofErr w:type="spellStart"/>
-      <w:r>
-        <w:rPr>
-          <w:i/>
-        </w:rPr>
-        <w:t>No</w:t>
+        <w:t>VOC’s + No</w:t>
       </w:r>
       <w:r>
         <w:rPr>
@@ -242,7 +228,6 @@
         </w:rPr>
         <w:t>x</w:t>
       </w:r>
-      <w:proofErr w:type="spellEnd"/>
       <w:r>
         <w:rPr>
           <w:i/>
@@ -260,21 +245,7 @@
         <w:rPr>
           <w:i/>
         </w:rPr>
-        <w:t xml:space="preserve">) / </w:t>
-      </w:r>
-      <w:proofErr w:type="spellStart"/>
-      <w:r>
-        <w:rPr>
-          <w:i/>
-        </w:rPr>
-        <w:t>aldehydes</w:t>
-      </w:r>
-      <w:proofErr w:type="spellEnd"/>
-      <w:r>
-        <w:rPr>
-          <w:i/>
-        </w:rPr>
-        <w:t xml:space="preserve"> / 2</w:t>
+        <w:t>) / aldehydes / 2</w:t>
       </w:r>
       <w:r>
         <w:rPr>
@@ -321,22 +292,13 @@
       </w:r>
       <w:r>
         <w:tab/>
-        <w:t xml:space="preserve"> protects us from 95% of the </w:t>
-      </w:r>
-      <w:proofErr w:type="spellStart"/>
-      <w:r>
-        <w:t>suns</w:t>
-      </w:r>
-      <w:proofErr w:type="spellEnd"/>
-      <w:r>
-        <w:t xml:space="preserve"> harmful UV radiation</w:t>
-      </w:r>
-    </w:p>
-    <w:p>
-      <w:pPr>
-        <w:spacing w:before="240"/>
-      </w:pPr>
-      <w:proofErr w:type="gramStart"/>
+        <w:t xml:space="preserve"> protects us from 95% of the suns harmful UV radiation</w:t>
+      </w:r>
+    </w:p>
+    <w:p>
+      <w:pPr>
+        <w:spacing w:before="240"/>
+      </w:pPr>
       <w:r>
         <w:rPr>
           <w:b/>
@@ -383,7 +345,6 @@
         <w:tab/>
         <w:t>Bad for plants, etc.</w:t>
       </w:r>
-      <w:proofErr w:type="gramEnd"/>
     </w:p>
     <w:p>
       <w:r>
@@ -715,11 +676,9 @@
         </w:numPr>
         <w:spacing w:before="240"/>
       </w:pPr>
-      <w:proofErr w:type="gramStart"/>
       <w:r>
         <w:t>Problem?</w:t>
       </w:r>
-      <w:proofErr w:type="gramEnd"/>
     </w:p>
     <w:p>
       <w:pPr>
@@ -1105,13 +1064,8 @@
       </w:r>
       <w:r>
         <w:br/>
-        <w:t xml:space="preserve">Toni </w:t>
-      </w:r>
-      <w:proofErr w:type="spellStart"/>
-      <w:r>
-        <w:t>Donofrio</w:t>
-      </w:r>
-      <w:proofErr w:type="spellEnd"/>
+        <w:t>Toni Donofrio</w:t>
+      </w:r>
     </w:p>
     <w:p>
       <w:pPr>
@@ -1165,12 +1119,8 @@
       </w:pPr>
       <w:r>
         <w:tab/>
-      </w:r>
-      <w:proofErr w:type="gramStart"/>
-      <w:r>
         <w:t>Poor and developing countries!</w:t>
       </w:r>
-      <w:proofErr w:type="gramEnd"/>
       <w:r>
         <w:br/>
       </w:r>
@@ -1209,14 +1159,7 @@
       </w:r>
       <w:r>
         <w:tab/>
-      </w:r>
-      <w:proofErr w:type="gramStart"/>
-      <w:r>
-        <w:t>Already</w:t>
-      </w:r>
-      <w:proofErr w:type="gramEnd"/>
-      <w:r>
-        <w:t xml:space="preserve"> hot temperatures</w:t>
+        <w:t>Already hot temperatures</w:t>
       </w:r>
     </w:p>
     <w:p>
@@ -1332,19 +1275,11 @@
       <w:pPr>
         <w:spacing w:before="240"/>
       </w:pPr>
-      <w:proofErr w:type="spellStart"/>
       <w:r>
         <w:rPr>
           <w:b/>
         </w:rPr>
-        <w:t>Biofuels</w:t>
-      </w:r>
-      <w:proofErr w:type="spellEnd"/>
-      <w:r>
-        <w:rPr>
-          <w:b/>
-        </w:rPr>
-        <w:t xml:space="preserve"> - </w:t>
+        <w:t xml:space="preserve">Biofuels - </w:t>
       </w:r>
       <w:r>
         <w:rPr>
@@ -1391,15 +1326,7 @@
         <w:spacing w:before="240"/>
       </w:pPr>
       <w:r>
-        <w:t xml:space="preserve">Geothermal – </w:t>
-      </w:r>
-      <w:proofErr w:type="gramStart"/>
-      <w:r>
-        <w:t>Heat which is constantly escaping from Earth’s</w:t>
-      </w:r>
-      <w:proofErr w:type="gramEnd"/>
-      <w:r>
-        <w:t xml:space="preserve"> interior.</w:t>
+        <w:t>Geothermal – Heat which is constantly escaping from Earth’s interior.</w:t>
       </w:r>
     </w:p>
     <w:p>
@@ -1421,13 +1348,8 @@
       <w:pPr>
         <w:spacing w:before="240"/>
       </w:pPr>
-      <w:proofErr w:type="gramStart"/>
-      <w:r>
-        <w:t>Price !</w:t>
-      </w:r>
-      <w:proofErr w:type="gramEnd"/>
-      <w:r>
-        <w:t>= Cost</w:t>
+      <w:r>
+        <w:t>Price != Cost</w:t>
       </w:r>
     </w:p>
     <w:tbl>
@@ -1667,7 +1589,6 @@
               </w:rPr>
               <w:br/>
             </w:r>
-            <w:proofErr w:type="spellStart"/>
             <w:r>
               <w:t>NO</w:t>
             </w:r>
@@ -1677,14 +1598,12 @@
               </w:rPr>
               <w:t>x</w:t>
             </w:r>
-            <w:proofErr w:type="spellEnd"/>
             <w:r>
               <w:rPr>
                 <w:vertAlign w:val="subscript"/>
               </w:rPr>
               <w:br/>
             </w:r>
-            <w:proofErr w:type="spellStart"/>
             <w:r>
               <w:t>SO</w:t>
             </w:r>
@@ -1694,7 +1613,6 @@
               </w:rPr>
               <w:t>x</w:t>
             </w:r>
-            <w:proofErr w:type="spellEnd"/>
             <w:r>
               <w:br/>
               <w:t>VOC</w:t>
@@ -1912,15 +1830,7 @@
         <w:spacing w:before="240"/>
       </w:pPr>
       <w:r>
-        <w:t xml:space="preserve">To produce 1 kilo of grain requires </w:t>
-      </w:r>
-      <w:proofErr w:type="gramStart"/>
-      <w:r>
-        <w:t>3</w:t>
-      </w:r>
-      <w:proofErr w:type="gramEnd"/>
-      <w:r>
-        <w:t xml:space="preserve"> cubic meters of H</w:t>
+        <w:t>To produce 1 kilo of grain requires 3 cubic meters of H</w:t>
       </w:r>
       <w:r>
         <w:softHyphen/>
@@ -2010,15 +1920,7 @@
       </w:r>
       <w:r>
         <w:tab/>
-        <w:t xml:space="preserve">Approximately 100 </w:t>
-      </w:r>
-      <w:proofErr w:type="gramStart"/>
-      <w:r>
-        <w:t>gals</w:t>
-      </w:r>
-      <w:proofErr w:type="gramEnd"/>
-      <w:r>
-        <w:t xml:space="preserve"> used per day per person.</w:t>
+        <w:t>Approximately 100 gals used per day per person.</w:t>
       </w:r>
     </w:p>
     <w:p>
@@ -2087,13 +1989,8 @@
       <w:r>
         <w:t xml:space="preserve">1,177 </w:t>
       </w:r>
-      <w:proofErr w:type="gramStart"/>
-      <w:r>
-        <w:t>gals</w:t>
-      </w:r>
-      <w:proofErr w:type="gramEnd"/>
-      <w:r>
-        <w:t xml:space="preserve"> per person per day</w:t>
+      <w:r>
+        <w:t>gals per person per day</w:t>
       </w:r>
     </w:p>
     <w:p>
@@ -2207,13 +2104,8 @@
         </w:numPr>
         <w:spacing w:before="240"/>
       </w:pPr>
-      <w:proofErr w:type="gramStart"/>
-      <w:r>
-        <w:t>Would be drained</w:t>
-      </w:r>
-      <w:proofErr w:type="gramEnd"/>
-      <w:r>
-        <w:t xml:space="preserve"> in 5 </w:t>
+      <w:r>
+        <w:t xml:space="preserve">Would be drained in 5 </w:t>
       </w:r>
       <w:r>
         <w:t>days</w:t>
@@ -2384,14 +2276,12 @@
         <w:spacing w:before="240"/>
         <w:ind w:firstLine="720"/>
       </w:pPr>
-      <w:proofErr w:type="gramStart"/>
       <w:r>
         <w:t xml:space="preserve">A series of </w:t>
       </w:r>
       <w:r>
         <w:t>technological improvements that lead us to be able to produce more food per capita of land.</w:t>
       </w:r>
-      <w:proofErr w:type="gramEnd"/>
     </w:p>
     <w:p>
       <w:pPr>
@@ -2476,11 +2366,9 @@
         </w:numPr>
         <w:spacing w:before="240"/>
       </w:pPr>
-      <w:proofErr w:type="spellStart"/>
       <w:r>
         <w:t>Monocropping</w:t>
       </w:r>
-      <w:proofErr w:type="spellEnd"/>
     </w:p>
     <w:p>
       <w:pPr>
@@ -2709,13 +2597,8 @@
         <w:spacing w:before="240"/>
       </w:pPr>
       <w:r>
-        <w:t xml:space="preserve">Air Pollution </w:t>
-      </w:r>
-      <w:proofErr w:type="spellStart"/>
-      <w:r>
-        <w:t>NOx</w:t>
-      </w:r>
-      <w:proofErr w:type="spellEnd"/>
+        <w:t>Air Pollution NOx</w:t>
+      </w:r>
     </w:p>
     <w:p>
       <w:pPr>
@@ -2913,11 +2796,9 @@
         </w:numPr>
         <w:spacing w:before="240"/>
       </w:pPr>
-      <w:proofErr w:type="spellStart"/>
       <w:r>
         <w:t>Denitrofication</w:t>
       </w:r>
-      <w:proofErr w:type="spellEnd"/>
     </w:p>
     <w:p>
       <w:pPr>
@@ -2942,15 +2823,7 @@
         <w:spacing w:before="240"/>
       </w:pPr>
       <w:r>
-        <w:t xml:space="preserve">Nearly 1/3 of N in soil </w:t>
-      </w:r>
-      <w:proofErr w:type="gramStart"/>
-      <w:r>
-        <w:t>is added</w:t>
-      </w:r>
-      <w:proofErr w:type="gramEnd"/>
-      <w:r>
-        <w:t xml:space="preserve"> through fertilizer.</w:t>
+        <w:t>Nearly 1/3 of N in soil is added through fertilizer.</w:t>
       </w:r>
     </w:p>
     <w:p>
@@ -3116,17 +2989,7 @@
       </w:r>
       <w:r>
         <w:tab/>
-        <w:t xml:space="preserve">Won </w:t>
-      </w:r>
-      <w:proofErr w:type="spellStart"/>
-      <w:proofErr w:type="gramStart"/>
-      <w:r>
-        <w:t>nobel</w:t>
-      </w:r>
-      <w:proofErr w:type="spellEnd"/>
-      <w:proofErr w:type="gramEnd"/>
-      <w:r>
-        <w:t xml:space="preserve"> peace prize because chemical he discovered killed mosquitoes</w:t>
+        <w:t>Won nobel peace prize because chemical he discovered killed mosquitoes</w:t>
       </w:r>
     </w:p>
     <w:p>
@@ -3148,13 +3011,8 @@
       <w:pPr>
         <w:spacing w:before="240"/>
       </w:pPr>
-      <w:proofErr w:type="gramStart"/>
-      <w:r>
-        <w:t>What’s</w:t>
-      </w:r>
-      <w:proofErr w:type="gramEnd"/>
-      <w:r>
-        <w:t xml:space="preserve"> so great about DDT?</w:t>
+      <w:r>
+        <w:t>What’s so great about DDT?</w:t>
       </w:r>
     </w:p>
     <w:p>
@@ -3216,11 +3074,9 @@
       <w:pPr>
         <w:spacing w:before="240"/>
       </w:pPr>
-      <w:proofErr w:type="spellStart"/>
       <w:r>
         <w:t>Biomagnification</w:t>
       </w:r>
-      <w:proofErr w:type="spellEnd"/>
     </w:p>
     <w:p>
       <w:pPr>
@@ -3261,13 +3117,8 @@
         <w:t xml:space="preserve">  </w:t>
       </w:r>
       <w:r>
-        <w:t xml:space="preserve">0.000003 </w:t>
-      </w:r>
-      <w:proofErr w:type="spellStart"/>
-      <w:r>
-        <w:t>ppm</w:t>
-      </w:r>
-      <w:proofErr w:type="spellEnd"/>
+        <w:t>0.000003 ppm</w:t>
+      </w:r>
       <w:r>
         <w:br/>
       </w:r>
@@ -3286,13 +3137,8 @@
         <w:t xml:space="preserve">  </w:t>
       </w:r>
       <w:r>
-        <w:t xml:space="preserve">0.04 </w:t>
-      </w:r>
-      <w:proofErr w:type="spellStart"/>
-      <w:r>
-        <w:t>ppm</w:t>
-      </w:r>
-      <w:proofErr w:type="spellEnd"/>
+        <w:t>0.04 ppm</w:t>
+      </w:r>
       <w:r>
         <w:br/>
       </w:r>
@@ -3311,13 +3157,8 @@
         <w:t xml:space="preserve">  </w:t>
       </w:r>
       <w:r>
-        <w:t xml:space="preserve">0.5 </w:t>
-      </w:r>
-      <w:proofErr w:type="spellStart"/>
-      <w:r>
-        <w:t>ppm</w:t>
-      </w:r>
-      <w:proofErr w:type="spellEnd"/>
+        <w:t>0.5 ppm</w:t>
+      </w:r>
       <w:r>
         <w:br/>
       </w:r>
@@ -3330,13 +3171,8 @@
       </w:r>
       <w:r>
         <w:tab/>
-        <w:t xml:space="preserve">=&gt;   2.0 </w:t>
-      </w:r>
-      <w:proofErr w:type="spellStart"/>
-      <w:r>
-        <w:t>ppm</w:t>
-      </w:r>
-      <w:proofErr w:type="spellEnd"/>
+        <w:t>=&gt;   2.0 ppm</w:t>
+      </w:r>
       <w:r>
         <w:br/>
       </w:r>
@@ -3352,13 +3188,8 @@
       </w:r>
       <w:r>
         <w:tab/>
-        <w:t xml:space="preserve">=&gt; 25.0 </w:t>
-      </w:r>
-      <w:proofErr w:type="spellStart"/>
-      <w:r>
-        <w:t>ppm</w:t>
-      </w:r>
-      <w:proofErr w:type="spellEnd"/>
+        <w:t>=&gt; 25.0 ppm</w:t>
+      </w:r>
     </w:p>
     <w:p>
       <w:r>
@@ -3628,23 +3459,7 @@
         <w:t>One aluminum can takes</w:t>
       </w:r>
       <w:r>
-        <w:t xml:space="preserve"> the equivalent amount of gasoline </w:t>
-      </w:r>
-      <w:proofErr w:type="spellStart"/>
-      <w:r>
-        <w:t>the</w:t>
-      </w:r>
-      <w:proofErr w:type="spellEnd"/>
-      <w:r>
-        <w:t xml:space="preserve"> can </w:t>
-      </w:r>
-      <w:proofErr w:type="spellStart"/>
-      <w:r>
-        <w:t>can</w:t>
-      </w:r>
-      <w:proofErr w:type="spellEnd"/>
-      <w:r>
-        <w:t xml:space="preserve"> hold to produce.</w:t>
+        <w:t xml:space="preserve"> the equivalent amount of gasoline the can can hold to produce.</w:t>
       </w:r>
     </w:p>
     <w:p>
@@ -4177,13 +3992,8 @@
         </w:numPr>
         <w:spacing w:before="240"/>
       </w:pPr>
-      <w:proofErr w:type="spellStart"/>
-      <w:r>
-        <w:t>Brasil</w:t>
-      </w:r>
-      <w:proofErr w:type="spellEnd"/>
-      <w:r>
-        <w:t xml:space="preserve"> – 26%</w:t>
+      <w:r>
+        <w:t>Brasil – 26%</w:t>
       </w:r>
     </w:p>
     <w:sectPr>

</xml_diff>